<commit_message>
Finished. Video too large too commit.
</commit_message>
<xml_diff>
--- a/58801_7517_2465_CodeReference.docx
+++ b/58801_7517_2465_CodeReference.docx
@@ -42,8 +42,8 @@
       </w:tblPr>
       <w:tblGrid>
         <w:gridCol w:w="585"/>
-        <w:gridCol w:w="7200"/>
-        <w:gridCol w:w="1230"/>
+        <w:gridCol w:w="5080"/>
+        <w:gridCol w:w="3350"/>
       </w:tblGrid>
       <w:tr>
         <w:tc>
@@ -54,7 +54,7 @@
         </w:tc>
         <w:tc>
           <w:tcPr>
-            <w:tcW w:w="7200" w:type="dxa"/>
+            <w:tcW w:w="5080" w:type="dxa"/>
           </w:tcPr>
           <w:p>
             <w:r>
@@ -64,7 +64,7 @@
         </w:tc>
         <w:tc>
           <w:tcPr>
-            <w:tcW w:w="1230" w:type="dxa"/>
+            <w:tcW w:w="3350" w:type="dxa"/>
           </w:tcPr>
           <w:p>
             <w:pPr>
@@ -89,7 +89,7 @@
         </w:tc>
         <w:tc>
           <w:tcPr>
-            <w:tcW w:w="7200" w:type="dxa"/>
+            <w:tcW w:w="5080" w:type="dxa"/>
           </w:tcPr>
           <w:p>
             <w:r>
@@ -99,7 +99,7 @@
         </w:tc>
         <w:tc>
           <w:tcPr>
-            <w:tcW w:w="1230" w:type="dxa"/>
+            <w:tcW w:w="3350" w:type="dxa"/>
           </w:tcPr>
           <w:p/>
         </w:tc>
@@ -117,7 +117,7 @@
         </w:tc>
         <w:tc>
           <w:tcPr>
-            <w:tcW w:w="7200" w:type="dxa"/>
+            <w:tcW w:w="5080" w:type="dxa"/>
           </w:tcPr>
           <w:p>
             <w:pPr>
@@ -161,12 +161,23 @@
               </w:rPr>
               <w:t xml:space="preserve"> inside the </w:t>
             </w:r>
+            <w:proofErr w:type="spellStart"/>
+            <w:proofErr w:type="gramStart"/>
             <w:r>
               <w:rPr>
                 <w:rFonts w:ascii="Courier New" w:eastAsia="Courier New" w:hAnsi="Courier New" w:cs="Courier New"/>
                 <w:color w:val="000000" w:themeColor="text1"/>
               </w:rPr>
-              <w:t xml:space="preserve">dr.Read() </w:t>
+              <w:t>dr.Read</w:t>
+            </w:r>
+            <w:proofErr w:type="spellEnd"/>
+            <w:proofErr w:type="gramEnd"/>
+            <w:r>
+              <w:rPr>
+                <w:rFonts w:ascii="Courier New" w:eastAsia="Courier New" w:hAnsi="Courier New" w:cs="Courier New"/>
+                <w:color w:val="000000" w:themeColor="text1"/>
+              </w:rPr>
+              <w:t xml:space="preserve">() </w:t>
             </w:r>
             <w:r>
               <w:rPr>
@@ -184,7 +195,7 @@
         </w:tc>
         <w:tc>
           <w:tcPr>
-            <w:tcW w:w="1230" w:type="dxa"/>
+            <w:tcW w:w="3350" w:type="dxa"/>
           </w:tcPr>
           <w:p/>
         </w:tc>
@@ -202,7 +213,7 @@
         </w:tc>
         <w:tc>
           <w:tcPr>
-            <w:tcW w:w="7200" w:type="dxa"/>
+            <w:tcW w:w="5080" w:type="dxa"/>
           </w:tcPr>
           <w:p>
             <w:pPr>
@@ -246,12 +257,23 @@
               </w:rPr>
               <w:t xml:space="preserve"> inside the </w:t>
             </w:r>
+            <w:proofErr w:type="spellStart"/>
+            <w:proofErr w:type="gramStart"/>
             <w:r>
               <w:rPr>
                 <w:rFonts w:ascii="Courier New" w:eastAsia="Courier New" w:hAnsi="Courier New" w:cs="Courier New"/>
                 <w:color w:val="000000" w:themeColor="text1"/>
               </w:rPr>
-              <w:t xml:space="preserve">dr.Read() </w:t>
+              <w:t>dr.Read</w:t>
+            </w:r>
+            <w:proofErr w:type="spellEnd"/>
+            <w:proofErr w:type="gramEnd"/>
+            <w:r>
+              <w:rPr>
+                <w:rFonts w:ascii="Courier New" w:eastAsia="Courier New" w:hAnsi="Courier New" w:cs="Courier New"/>
+                <w:color w:val="000000" w:themeColor="text1"/>
+              </w:rPr>
+              <w:t xml:space="preserve">() </w:t>
             </w:r>
             <w:r>
               <w:rPr>
@@ -272,7 +294,7 @@
         </w:tc>
         <w:tc>
           <w:tcPr>
-            <w:tcW w:w="1230" w:type="dxa"/>
+            <w:tcW w:w="3350" w:type="dxa"/>
           </w:tcPr>
           <w:p/>
         </w:tc>
@@ -290,7 +312,7 @@
         </w:tc>
         <w:tc>
           <w:tcPr>
-            <w:tcW w:w="7200" w:type="dxa"/>
+            <w:tcW w:w="5080" w:type="dxa"/>
           </w:tcPr>
           <w:p>
             <w:pPr>
@@ -324,7 +346,7 @@
         </w:tc>
         <w:tc>
           <w:tcPr>
-            <w:tcW w:w="1230" w:type="dxa"/>
+            <w:tcW w:w="3350" w:type="dxa"/>
           </w:tcPr>
           <w:p/>
         </w:tc>
@@ -342,7 +364,7 @@
         </w:tc>
         <w:tc>
           <w:tcPr>
-            <w:tcW w:w="7200" w:type="dxa"/>
+            <w:tcW w:w="5080" w:type="dxa"/>
           </w:tcPr>
           <w:p>
             <w:r>
@@ -360,9 +382,52 @@
         </w:tc>
         <w:tc>
           <w:tcPr>
-            <w:tcW w:w="1230" w:type="dxa"/>
-          </w:tcPr>
-          <w:p/>
+            <w:tcW w:w="3350" w:type="dxa"/>
+          </w:tcPr>
+          <w:p>
+            <w:proofErr w:type="spellStart"/>
+            <w:r>
+              <w:t>Pg</w:t>
+            </w:r>
+            <w:proofErr w:type="spellEnd"/>
+            <w:r>
+              <w:t xml:space="preserve"> 31-32, </w:t>
+            </w:r>
+            <w:proofErr w:type="spellStart"/>
+            <w:r>
+              <w:t>Board.GetBoardList</w:t>
+            </w:r>
+            <w:proofErr w:type="spellEnd"/>
+            <w:r>
+              <w:t>().</w:t>
+            </w:r>
+          </w:p>
+          <w:p>
+            <w:r>
+              <w:t xml:space="preserve">Page 46, </w:t>
+            </w:r>
+            <w:proofErr w:type="spellStart"/>
+            <w:r>
+              <w:t>BaseComponent.GetSmallestRect</w:t>
+            </w:r>
+            <w:proofErr w:type="spellEnd"/>
+            <w:r>
+              <w:t>().</w:t>
+            </w:r>
+          </w:p>
+          <w:p>
+            <w:r>
+              <w:t xml:space="preserve">Page 59, </w:t>
+            </w:r>
+            <w:proofErr w:type="spellStart"/>
+            <w:r>
+              <w:t>BaseVarInpComponent.Tick</w:t>
+            </w:r>
+            <w:proofErr w:type="spellEnd"/>
+            <w:r>
+              <w:t>()</w:t>
+            </w:r>
+          </w:p>
         </w:tc>
       </w:tr>
       <w:tr>
@@ -378,7 +443,7 @@
         </w:tc>
         <w:tc>
           <w:tcPr>
-            <w:tcW w:w="7200" w:type="dxa"/>
+            <w:tcW w:w="5080" w:type="dxa"/>
           </w:tcPr>
           <w:p>
             <w:r>
@@ -393,7 +458,7 @@
         </w:tc>
         <w:tc>
           <w:tcPr>
-            <w:tcW w:w="1230" w:type="dxa"/>
+            <w:tcW w:w="3350" w:type="dxa"/>
           </w:tcPr>
           <w:p/>
         </w:tc>
@@ -411,7 +476,7 @@
         </w:tc>
         <w:tc>
           <w:tcPr>
-            <w:tcW w:w="7200" w:type="dxa"/>
+            <w:tcW w:w="5080" w:type="dxa"/>
           </w:tcPr>
           <w:p>
             <w:r>
@@ -426,9 +491,30 @@
         </w:tc>
         <w:tc>
           <w:tcPr>
-            <w:tcW w:w="1230" w:type="dxa"/>
-          </w:tcPr>
-          <w:p/>
+            <w:tcW w:w="3350" w:type="dxa"/>
+          </w:tcPr>
+          <w:p>
+            <w:r>
+              <w:t>P</w:t>
+            </w:r>
+            <w:r>
+              <w:t>age</w:t>
+            </w:r>
+            <w:r>
+              <w:t xml:space="preserve"> 31, </w:t>
+            </w:r>
+            <w:proofErr w:type="spellStart"/>
+            <w:r>
+              <w:t>Board.</w:t>
+            </w:r>
+            <w:r>
+              <w:t>SupplyInternalBoards</w:t>
+            </w:r>
+            <w:proofErr w:type="spellEnd"/>
+            <w:r>
+              <w:t>()</w:t>
+            </w:r>
+          </w:p>
         </w:tc>
       </w:tr>
       <w:tr>
@@ -444,7 +530,7 @@
         </w:tc>
         <w:tc>
           <w:tcPr>
-            <w:tcW w:w="7200" w:type="dxa"/>
+            <w:tcW w:w="5080" w:type="dxa"/>
           </w:tcPr>
           <w:p>
             <w:pPr>
@@ -478,9 +564,38 @@
         </w:tc>
         <w:tc>
           <w:tcPr>
-            <w:tcW w:w="1230" w:type="dxa"/>
-          </w:tcPr>
-          <w:p/>
+            <w:tcW w:w="3350" w:type="dxa"/>
+          </w:tcPr>
+          <w:p>
+            <w:r>
+              <w:t>P</w:t>
+            </w:r>
+            <w:r>
+              <w:t>a</w:t>
+            </w:r>
+            <w:r>
+              <w:t>g</w:t>
+            </w:r>
+            <w:r>
+              <w:t>e</w:t>
+            </w:r>
+            <w:r>
+              <w:t xml:space="preserve">s 140-141, new </w:t>
+            </w:r>
+            <w:proofErr w:type="spellStart"/>
+            <w:proofErr w:type="gramStart"/>
+            <w:r>
+              <w:t>SettingsDialog</w:t>
+            </w:r>
+            <w:proofErr w:type="spellEnd"/>
+            <w:r>
+              <w:t>(</w:t>
+            </w:r>
+            <w:proofErr w:type="gramEnd"/>
+            <w:r>
+              <w:t>)</w:t>
+            </w:r>
+          </w:p>
         </w:tc>
       </w:tr>
       <w:tr>
@@ -496,7 +611,7 @@
         </w:tc>
         <w:tc>
           <w:tcPr>
-            <w:tcW w:w="7200" w:type="dxa"/>
+            <w:tcW w:w="5080" w:type="dxa"/>
           </w:tcPr>
           <w:p>
             <w:pPr>
@@ -531,9 +646,89 @@
         </w:tc>
         <w:tc>
           <w:tcPr>
-            <w:tcW w:w="1230" w:type="dxa"/>
-          </w:tcPr>
-          <w:p/>
+            <w:tcW w:w="3350" w:type="dxa"/>
+          </w:tcPr>
+          <w:p>
+            <w:r>
+              <w:t>Inheritance: P</w:t>
+            </w:r>
+            <w:r>
+              <w:t>a</w:t>
+            </w:r>
+            <w:r>
+              <w:t>g</w:t>
+            </w:r>
+            <w:r>
+              <w:t>e</w:t>
+            </w:r>
+            <w:r>
+              <w:t xml:space="preserve">s 41-92, </w:t>
+            </w:r>
+            <w:proofErr w:type="spellStart"/>
+            <w:r>
+              <w:t>CircuitMaker.</w:t>
+            </w:r>
+            <w:proofErr w:type="gramStart"/>
+            <w:r>
+              <w:t>Components</w:t>
+            </w:r>
+            <w:proofErr w:type="spellEnd"/>
+            <w:proofErr w:type="gramEnd"/>
+            <w:r>
+              <w:t xml:space="preserve"> namespace.</w:t>
+            </w:r>
+          </w:p>
+          <w:p>
+            <w:r>
+              <w:t>Overriding: P</w:t>
+            </w:r>
+            <w:r>
+              <w:t>a</w:t>
+            </w:r>
+            <w:r>
+              <w:t>g</w:t>
+            </w:r>
+            <w:r>
+              <w:t>e</w:t>
+            </w:r>
+            <w:r>
+              <w:t xml:space="preserve"> 58, </w:t>
+            </w:r>
+            <w:proofErr w:type="spellStart"/>
+            <w:r>
+              <w:t>TristateBufferComponent.</w:t>
+            </w:r>
+            <w:r>
+              <w:t>Render</w:t>
+            </w:r>
+            <w:proofErr w:type="spellEnd"/>
+            <w:r>
+              <w:t>() overrides P</w:t>
+            </w:r>
+            <w:r>
+              <w:t>a</w:t>
+            </w:r>
+            <w:r>
+              <w:t>g</w:t>
+            </w:r>
+            <w:r>
+              <w:t>e</w:t>
+            </w:r>
+            <w:r>
+              <w:t xml:space="preserve"> 54, </w:t>
+            </w:r>
+            <w:proofErr w:type="spellStart"/>
+            <w:r>
+              <w:t>MultInpSingOutpBaseComponent.</w:t>
+            </w:r>
+            <w:r>
+              <w:t>Render</w:t>
+            </w:r>
+            <w:proofErr w:type="spellEnd"/>
+            <w:r>
+              <w:t>()</w:t>
+            </w:r>
+          </w:p>
         </w:tc>
       </w:tr>
       <w:tr>
@@ -549,7 +744,7 @@
         </w:tc>
         <w:tc>
           <w:tcPr>
-            <w:tcW w:w="7200" w:type="dxa"/>
+            <w:tcW w:w="5080" w:type="dxa"/>
           </w:tcPr>
           <w:p>
             <w:pPr>
@@ -584,9 +779,26 @@
         </w:tc>
         <w:tc>
           <w:tcPr>
-            <w:tcW w:w="1230" w:type="dxa"/>
-          </w:tcPr>
-          <w:p/>
+            <w:tcW w:w="3350" w:type="dxa"/>
+          </w:tcPr>
+          <w:p>
+            <w:r>
+              <w:t xml:space="preserve">Pages 18-19, </w:t>
+            </w:r>
+            <w:proofErr w:type="spellStart"/>
+            <w:proofErr w:type="gramStart"/>
+            <w:r>
+              <w:t>GetHashCode</w:t>
+            </w:r>
+            <w:proofErr w:type="spellEnd"/>
+            <w:r>
+              <w:t>(</w:t>
+            </w:r>
+            <w:proofErr w:type="gramEnd"/>
+            <w:r>
+              <w:t>)</w:t>
+            </w:r>
+          </w:p>
         </w:tc>
       </w:tr>
       <w:tr>
@@ -602,7 +814,7 @@
         </w:tc>
         <w:tc>
           <w:tcPr>
-            <w:tcW w:w="7200" w:type="dxa"/>
+            <w:tcW w:w="5080" w:type="dxa"/>
           </w:tcPr>
           <w:p>
             <w:pPr>
@@ -637,9 +849,59 @@
         </w:tc>
         <w:tc>
           <w:tcPr>
-            <w:tcW w:w="1230" w:type="dxa"/>
-          </w:tcPr>
-          <w:p/>
+            <w:tcW w:w="3350" w:type="dxa"/>
+          </w:tcPr>
+          <w:p>
+            <w:r>
+              <w:t xml:space="preserve">Page 41, </w:t>
+            </w:r>
+            <w:proofErr w:type="spellStart"/>
+            <w:r>
+              <w:t>Board.Copy</w:t>
+            </w:r>
+            <w:proofErr w:type="spellEnd"/>
+            <w:r>
+              <w:t xml:space="preserve">() calls page 41, </w:t>
+            </w:r>
+            <w:proofErr w:type="spellStart"/>
+            <w:r>
+              <w:t>Board.CopySingle</w:t>
+            </w:r>
+            <w:proofErr w:type="spellEnd"/>
+            <w:r>
+              <w:t xml:space="preserve">(), which </w:t>
+            </w:r>
+            <w:proofErr w:type="gramStart"/>
+            <w:r>
+              <w:t>calls  pages</w:t>
+            </w:r>
+            <w:proofErr w:type="gramEnd"/>
+            <w:r>
+              <w:t xml:space="preserve"> 22-23, </w:t>
+            </w:r>
+            <w:proofErr w:type="spellStart"/>
+            <w:r>
+              <w:t>ComponentExtensions.Copy</w:t>
+            </w:r>
+            <w:proofErr w:type="spellEnd"/>
+            <w:r>
+              <w:t>(), which call</w:t>
+            </w:r>
+            <w:r>
+              <w:t>s</w:t>
+            </w:r>
+            <w:r>
+              <w:t xml:space="preserve"> </w:t>
+            </w:r>
+            <w:proofErr w:type="spellStart"/>
+            <w:r>
+              <w:t>Board.Copy</w:t>
+            </w:r>
+            <w:proofErr w:type="spellEnd"/>
+            <w:r>
+              <w:t>() again.</w:t>
+            </w:r>
+          </w:p>
         </w:tc>
       </w:tr>
       <w:tr>
@@ -655,7 +917,7 @@
         </w:tc>
         <w:tc>
           <w:tcPr>
-            <w:tcW w:w="7200" w:type="dxa"/>
+            <w:tcW w:w="5080" w:type="dxa"/>
           </w:tcPr>
           <w:p>
             <w:pPr>
@@ -690,7 +952,7 @@
         </w:tc>
         <w:tc>
           <w:tcPr>
-            <w:tcW w:w="1230" w:type="dxa"/>
+            <w:tcW w:w="3350" w:type="dxa"/>
           </w:tcPr>
           <w:p/>
         </w:tc>
@@ -702,13 +964,14 @@
           </w:tcPr>
           <w:p>
             <w:r>
+              <w:lastRenderedPageBreak/>
               <w:t>11</w:t>
             </w:r>
           </w:p>
         </w:tc>
         <w:tc>
           <w:tcPr>
-            <w:tcW w:w="7200" w:type="dxa"/>
+            <w:tcW w:w="5080" w:type="dxa"/>
           </w:tcPr>
           <w:p>
             <w:pPr>
@@ -743,9 +1006,56 @@
         </w:tc>
         <w:tc>
           <w:tcPr>
-            <w:tcW w:w="1230" w:type="dxa"/>
-          </w:tcPr>
-          <w:p/>
+            <w:tcW w:w="3350" w:type="dxa"/>
+          </w:tcPr>
+          <w:p>
+            <w:r>
+              <w:t>Page 18, Wire == operator.</w:t>
+            </w:r>
+          </w:p>
+          <w:p>
+            <w:r>
+              <w:t xml:space="preserve">Page </w:t>
+            </w:r>
+            <w:r>
+              <w:t>26</w:t>
+            </w:r>
+            <w:r>
+              <w:t xml:space="preserve">, </w:t>
+            </w:r>
+            <w:proofErr w:type="spellStart"/>
+            <w:r>
+              <w:t>BinOpTable.simplifyStates</w:t>
+            </w:r>
+            <w:proofErr w:type="spellEnd"/>
+            <w:r>
+              <w:t>().</w:t>
+            </w:r>
+          </w:p>
+          <w:p>
+            <w:r>
+              <w:t xml:space="preserve">Page </w:t>
+            </w:r>
+            <w:r>
+              <w:t xml:space="preserve">6, </w:t>
+            </w:r>
+            <w:proofErr w:type="spellStart"/>
+            <w:r>
+              <w:t>RectangleFExtensions.Round</w:t>
+            </w:r>
+            <w:proofErr w:type="spellEnd"/>
+            <w:r>
+              <w:t>(</w:t>
+            </w:r>
+            <w:proofErr w:type="spellStart"/>
+            <w:r>
+              <w:t>RectangleF</w:t>
+            </w:r>
+            <w:proofErr w:type="spellEnd"/>
+            <w:r>
+              <w:t>).</w:t>
+            </w:r>
+          </w:p>
         </w:tc>
       </w:tr>
       <w:tr>
@@ -761,7 +1071,7 @@
         </w:tc>
         <w:tc>
           <w:tcPr>
-            <w:tcW w:w="7200" w:type="dxa"/>
+            <w:tcW w:w="5080" w:type="dxa"/>
           </w:tcPr>
           <w:p>
             <w:pPr>
@@ -796,9 +1106,13 @@
         </w:tc>
         <w:tc>
           <w:tcPr>
-            <w:tcW w:w="1230" w:type="dxa"/>
-          </w:tcPr>
-          <w:p/>
+            <w:tcW w:w="3350" w:type="dxa"/>
+          </w:tcPr>
+          <w:p>
+            <w:r>
+              <w:t>See 11.</w:t>
+            </w:r>
+          </w:p>
         </w:tc>
       </w:tr>
       <w:tr>
@@ -814,7 +1128,7 @@
         </w:tc>
         <w:tc>
           <w:tcPr>
-            <w:tcW w:w="7200" w:type="dxa"/>
+            <w:tcW w:w="5080" w:type="dxa"/>
           </w:tcPr>
           <w:p>
             <w:pPr>
@@ -849,9 +1163,13 @@
         </w:tc>
         <w:tc>
           <w:tcPr>
-            <w:tcW w:w="1230" w:type="dxa"/>
-          </w:tcPr>
-          <w:p/>
+            <w:tcW w:w="3350" w:type="dxa"/>
+          </w:tcPr>
+          <w:p>
+            <w:r>
+              <w:t>See 11.</w:t>
+            </w:r>
+          </w:p>
         </w:tc>
       </w:tr>
       <w:tr>
@@ -867,7 +1185,7 @@
         </w:tc>
         <w:tc>
           <w:tcPr>
-            <w:tcW w:w="7200" w:type="dxa"/>
+            <w:tcW w:w="5080" w:type="dxa"/>
           </w:tcPr>
           <w:p>
             <w:pPr>
@@ -923,9 +1241,21 @@
         </w:tc>
         <w:tc>
           <w:tcPr>
-            <w:tcW w:w="1230" w:type="dxa"/>
-          </w:tcPr>
-          <w:p/>
+            <w:tcW w:w="3350" w:type="dxa"/>
+          </w:tcPr>
+          <w:p>
+            <w:r>
+              <w:t xml:space="preserve">Page 31, </w:t>
+            </w:r>
+            <w:proofErr w:type="spellStart"/>
+            <w:r>
+              <w:t>Board.SupplyInternalBoards</w:t>
+            </w:r>
+            <w:proofErr w:type="spellEnd"/>
+            <w:r>
+              <w:t>()</w:t>
+            </w:r>
+          </w:p>
         </w:tc>
       </w:tr>
       <w:tr>
@@ -941,7 +1271,7 @@
         </w:tc>
         <w:tc>
           <w:tcPr>
-            <w:tcW w:w="7200" w:type="dxa"/>
+            <w:tcW w:w="5080" w:type="dxa"/>
           </w:tcPr>
           <w:p>
             <w:pPr>
@@ -983,9 +1313,37 @@
         </w:tc>
         <w:tc>
           <w:tcPr>
-            <w:tcW w:w="1230" w:type="dxa"/>
-          </w:tcPr>
-          <w:p/>
+            <w:tcW w:w="3350" w:type="dxa"/>
+          </w:tcPr>
+          <w:p>
+            <w:r>
+              <w:t xml:space="preserve">Page 142, </w:t>
+            </w:r>
+            <w:proofErr w:type="spellStart"/>
+            <w:r>
+              <w:t>TextBoxSettingDescription.AllowInput</w:t>
+            </w:r>
+            <w:proofErr w:type="spellEnd"/>
+            <w:r>
+              <w:t xml:space="preserve">(), and its overrides page 143, </w:t>
+            </w:r>
+            <w:proofErr w:type="spellStart"/>
+            <w:r>
+              <w:t>CharLimitTextBoxSettingDescription.AllowInput</w:t>
+            </w:r>
+            <w:proofErr w:type="spellEnd"/>
+            <w:r>
+              <w:t xml:space="preserve">() and page 143, </w:t>
+            </w:r>
+            <w:proofErr w:type="spellStart"/>
+            <w:r>
+              <w:t>SignedIntSettingDescription.AllowInput</w:t>
+            </w:r>
+            <w:proofErr w:type="spellEnd"/>
+            <w:r>
+              <w:t>()</w:t>
+            </w:r>
+          </w:p>
         </w:tc>
       </w:tr>
     </w:tbl>

</xml_diff>